<commit_message>
Output on results page
Finalll output
</commit_message>
<xml_diff>
--- a/Report/Report.docx
+++ b/Report/Report.docx
@@ -788,25 +788,32 @@
           <w:sz w:val="28"/>
           <w:szCs w:val="28"/>
         </w:rPr>
-        <w:t xml:space="preserve"> that the Project Work carried out in the subject of System Design Practice on the topic of “Movie Recommender System” is bonafide work of Mr. Shail P. Shah (CE-123) and Ms. Hitarthi P. Tewani (CE-128) of B.Tech. Semester VI in the branch of Computer Engineering during the Academic year 2014-2015. To the best of my knowledge and belief, the matter presented by them is original in nature and have not been copied. </w:t>
-      </w:r>
+        <w:t xml:space="preserve"> that the Project Work carried out in the subject of System Design Practice on the topic of “</w:t>
+      </w:r>
+      <w:hyperlink r:id="rId9" w:history="1">
+        <w:r>
+          <w:rPr>
+            <w:rStyle w:val="Hyperlink"/>
+            <w:sz w:val="28"/>
+            <w:szCs w:val="28"/>
+          </w:rPr>
+          <w:t>Movie Recommender System</w:t>
+        </w:r>
+      </w:hyperlink>
       <w:r>
         <w:rPr>
           <w:sz w:val="28"/>
           <w:szCs w:val="28"/>
         </w:rPr>
-        <w:t xml:space="preserve"> </w:t>
-      </w:r>
-    </w:p>
-    <w:p>
-      <w:pPr>
-        <w:pStyle w:val="Default"/>
-        <w:jc w:val="both"/>
+        <w:t xml:space="preserve">” is bonafide work of Mr. Shail P. Shah (CE-123) and Ms. Hitarthi P. Tewani (CE-128) of B.Tech. Semester VI in the branch of Computer Engineering during the Academic year 2014-2015. To the best of my knowledge and belief, the matter presented by them is original in nature and have not been copied. </w:t>
+      </w:r>
+      <w:r>
         <w:rPr>
           <w:sz w:val="28"/>
           <w:szCs w:val="28"/>
         </w:rPr>
-      </w:pPr>
+        <w:t xml:space="preserve"> </w:t>
+      </w:r>
     </w:p>
     <w:p>
       <w:pPr>
@@ -886,9 +893,19 @@
           <w:sz w:val="28"/>
           <w:szCs w:val="28"/>
         </w:rPr>
+      </w:pPr>
+    </w:p>
+    <w:p>
+      <w:pPr>
+        <w:pStyle w:val="Default"/>
+        <w:jc w:val="both"/>
+        <w:rPr>
+          <w:sz w:val="28"/>
+          <w:szCs w:val="28"/>
+        </w:rPr>
         <w:sectPr>
-          <w:footerReference w:type="default" r:id="rId9"/>
-          <w:footerReference w:type="first" r:id="rId10"/>
+          <w:footerReference w:type="default" r:id="rId10"/>
+          <w:footerReference w:type="first" r:id="rId11"/>
           <w:pgSz w:w="12240" w:h="15840"/>
           <w:pgMar w:top="1440" w:right="1440" w:bottom="1440" w:left="1440" w:header="720" w:footer="720" w:gutter="0"/>
           <w:cols w:space="720"/>
@@ -1091,6 +1108,7 @@
     <w:p>
       <w:pPr>
         <w:pStyle w:val="Default"/>
+        <w:ind w:left="-360"/>
         <w:jc w:val="center"/>
         <w:rPr>
           <w:sz w:val="28"/>
@@ -1109,25 +1127,34 @@
           <w:sz w:val="28"/>
           <w:szCs w:val="28"/>
         </w:rPr>
-        <w:t>of Computer Engineering,</w:t>
-      </w:r>
-    </w:p>
-    <w:p>
-      <w:pPr>
-        <w:pStyle w:val="Default"/>
-        <w:jc w:val="center"/>
+        <w:t>o</w:t>
+      </w:r>
+      <w:r>
         <w:rPr>
           <w:sz w:val="28"/>
           <w:szCs w:val="28"/>
         </w:rPr>
-      </w:pPr>
-      <w:r>
+        <w:t>f Computer Engineering,</w:t>
+      </w:r>
+    </w:p>
+    <w:p>
+      <w:pPr>
+        <w:pStyle w:val="Default"/>
+        <w:jc w:val="center"/>
         <w:rPr>
           <w:sz w:val="28"/>
           <w:szCs w:val="28"/>
         </w:rPr>
+      </w:pPr>
+      <w:r>
+        <w:rPr>
+          <w:sz w:val="28"/>
+          <w:szCs w:val="28"/>
+        </w:rPr>
         <w:t>Faculty of Technology,</w:t>
       </w:r>
+      <w:bookmarkStart w:id="0" w:name="_GoBack"/>
+      <w:bookmarkEnd w:id="0"/>
     </w:p>
     <w:p>
       <w:pPr>
@@ -2935,8 +2962,8 @@
           <w:szCs w:val="36"/>
         </w:rPr>
         <w:sectPr>
-          <w:footerReference w:type="default" r:id="rId11"/>
-          <w:footerReference w:type="first" r:id="rId12"/>
+          <w:footerReference w:type="default" r:id="rId12"/>
+          <w:footerReference w:type="first" r:id="rId13"/>
           <w:pgSz w:w="12240" w:h="15840"/>
           <w:pgMar w:top="1440" w:right="1440" w:bottom="1440" w:left="1440" w:header="720" w:footer="720" w:gutter="0"/>
           <w:cols w:space="720"/>
@@ -3757,7 +3784,7 @@
                     </pic:cNvPicPr>
                   </pic:nvPicPr>
                   <pic:blipFill>
-                    <a:blip r:embed="rId13" cstate="print"/>
+                    <a:blip r:embed="rId14" cstate="print"/>
                     <a:srcRect/>
                     <a:stretch>
                       <a:fillRect/>
@@ -3989,8 +4016,8 @@
           <w:bCs/>
         </w:rPr>
       </w:pPr>
-      <w:bookmarkStart w:id="0" w:name="_Toc253953012"/>
-      <w:bookmarkStart w:id="1" w:name="_Toc253949755"/>
+      <w:bookmarkStart w:id="1" w:name="_Toc253953012"/>
+      <w:bookmarkStart w:id="2" w:name="_Toc253949755"/>
       <w:r>
         <w:rPr>
           <w:rFonts w:ascii="Times New Roman" w:hAnsi="Times New Roman" w:cs="Times New Roman"/>
@@ -3999,8 +4026,8 @@
         </w:rPr>
         <w:t>User profiles</w:t>
       </w:r>
-      <w:bookmarkEnd w:id="0"/>
       <w:bookmarkEnd w:id="1"/>
+      <w:bookmarkEnd w:id="2"/>
       <w:r>
         <w:rPr>
           <w:rFonts w:ascii="Times New Roman" w:hAnsi="Times New Roman" w:cs="Times New Roman"/>
@@ -5946,10 +5973,10 @@
             <v:path o:extrusionok="f" gradientshapeok="t" o:connecttype="rect"/>
             <o:lock v:ext="edit" aspectratio="t"/>
           </v:shapetype>
-          <v:shape id="_x0000_i1025" type="#_x0000_t75" style="width:372pt;height:582pt" o:ole="">
-            <v:imagedata r:id="rId14" o:title=""/>
+          <v:shape id="_x0000_i1025" type="#_x0000_t75" style="width:371.55pt;height:582.1pt" o:ole="">
+            <v:imagedata r:id="rId15" o:title=""/>
           </v:shape>
-          <o:OLEObject Type="Embed" ProgID="Visio.Drawing.11" ShapeID="_x0000_i1025" DrawAspect="Content" ObjectID="_1489788528" r:id="rId15"/>
+          <o:OLEObject Type="Embed" ProgID="Visio.Drawing.11" ShapeID="_x0000_i1025" DrawAspect="Content" ObjectID="_1489822460" r:id="rId16"/>
         </w:object>
       </w:r>
     </w:p>
@@ -6008,10 +6035,10 @@
       </w:pPr>
       <w:r>
         <w:object w:dxaOrig="4026" w:dyaOrig="9280">
-          <v:shape id="_x0000_i1026" type="#_x0000_t75" style="width:259.5pt;height:598.5pt" o:ole="">
-            <v:imagedata r:id="rId16" o:title=""/>
+          <v:shape id="_x0000_i1026" type="#_x0000_t75" style="width:259.45pt;height:598.4pt" o:ole="">
+            <v:imagedata r:id="rId17" o:title=""/>
           </v:shape>
-          <o:OLEObject Type="Embed" ProgID="Visio.Drawing.11" ShapeID="_x0000_i1026" DrawAspect="Content" ObjectID="_1489788529" r:id="rId17"/>
+          <o:OLEObject Type="Embed" ProgID="Visio.Drawing.11" ShapeID="_x0000_i1026" DrawAspect="Content" ObjectID="_1489822461" r:id="rId18"/>
         </w:object>
       </w:r>
     </w:p>
@@ -6075,10 +6102,10 @@
       </w:pPr>
       <w:r>
         <w:object w:dxaOrig="11131" w:dyaOrig="13746">
-          <v:shape id="_x0000_i1027" type="#_x0000_t75" style="width:501pt;height:619.5pt" o:ole="">
-            <v:imagedata r:id="rId18" o:title=""/>
+          <v:shape id="_x0000_i1027" type="#_x0000_t75" style="width:500.6pt;height:619.45pt" o:ole="">
+            <v:imagedata r:id="rId19" o:title=""/>
           </v:shape>
-          <o:OLEObject Type="Embed" ProgID="Visio.Drawing.11" ShapeID="_x0000_i1027" DrawAspect="Content" ObjectID="_1489788530" r:id="rId19"/>
+          <o:OLEObject Type="Embed" ProgID="Visio.Drawing.11" ShapeID="_x0000_i1027" DrawAspect="Content" ObjectID="_1489822462" r:id="rId20"/>
         </w:object>
       </w:r>
     </w:p>
@@ -6160,7 +6187,7 @@
                     </pic:cNvPicPr>
                   </pic:nvPicPr>
                   <pic:blipFill>
-                    <a:blip r:embed="rId20" cstate="print"/>
+                    <a:blip r:embed="rId21" cstate="print"/>
                     <a:srcRect/>
                     <a:stretch>
                       <a:fillRect/>
@@ -6229,10 +6256,10 @@
       </w:pPr>
       <w:r>
         <w:object w:dxaOrig="10519" w:dyaOrig="17922">
-          <v:shape id="_x0000_i1028" type="#_x0000_t75" style="width:369pt;height:628.5pt" o:ole="">
-            <v:imagedata r:id="rId21" o:title=""/>
+          <v:shape id="_x0000_i1028" type="#_x0000_t75" style="width:369.5pt;height:628.3pt" o:ole="">
+            <v:imagedata r:id="rId22" o:title=""/>
           </v:shape>
-          <o:OLEObject Type="Embed" ProgID="Visio.Drawing.11" ShapeID="_x0000_i1028" DrawAspect="Content" ObjectID="_1489788531" r:id="rId22"/>
+          <o:OLEObject Type="Embed" ProgID="Visio.Drawing.11" ShapeID="_x0000_i1028" DrawAspect="Content" ObjectID="_1489822463" r:id="rId23"/>
         </w:object>
       </w:r>
     </w:p>
@@ -6291,10 +6318,10 @@
       </w:pPr>
       <w:r>
         <w:object w:dxaOrig="5010" w:dyaOrig="11865">
-          <v:shape id="_x0000_i1029" type="#_x0000_t75" style="width:250.5pt;height:594pt" o:ole="">
-            <v:imagedata r:id="rId23" o:title=""/>
+          <v:shape id="_x0000_i1029" type="#_x0000_t75" style="width:250.65pt;height:593.65pt" o:ole="">
+            <v:imagedata r:id="rId24" o:title=""/>
           </v:shape>
-          <o:OLEObject Type="Embed" ProgID="PBrush" ShapeID="_x0000_i1029" DrawAspect="Content" ObjectID="_1489788532" r:id="rId24"/>
+          <o:OLEObject Type="Embed" ProgID="PBrush" ShapeID="_x0000_i1029" DrawAspect="Content" ObjectID="_1489822464" r:id="rId25"/>
         </w:object>
       </w:r>
     </w:p>
@@ -6347,10 +6374,10 @@
       </w:pPr>
       <w:r>
         <w:object w:dxaOrig="5821" w:dyaOrig="5640">
-          <v:shape id="_x0000_i1030" type="#_x0000_t75" style="width:291pt;height:282pt" o:ole="">
-            <v:imagedata r:id="rId25" o:title=""/>
+          <v:shape id="_x0000_i1030" type="#_x0000_t75" style="width:290.7pt;height:281.9pt" o:ole="">
+            <v:imagedata r:id="rId26" o:title=""/>
           </v:shape>
-          <o:OLEObject Type="Embed" ProgID="Visio.Drawing.15" ShapeID="_x0000_i1030" DrawAspect="Content" ObjectID="_1489788533" r:id="rId26"/>
+          <o:OLEObject Type="Embed" ProgID="Visio.Drawing.15" ShapeID="_x0000_i1030" DrawAspect="Content" ObjectID="_1489822465" r:id="rId27"/>
         </w:object>
       </w:r>
     </w:p>
@@ -6364,7 +6391,6 @@
         <w:spacing w:line="276" w:lineRule="auto"/>
       </w:pPr>
     </w:p>
-    <w:bookmarkStart w:id="2" w:name="_GoBack"/>
     <w:p>
       <w:pPr>
         <w:spacing w:line="276" w:lineRule="auto"/>
@@ -6377,14 +6403,13 @@
       </w:pPr>
       <w:r>
         <w:object w:dxaOrig="9946" w:dyaOrig="12301">
-          <v:shape id="_x0000_i1031" type="#_x0000_t75" style="width:468pt;height:579pt" o:ole="">
-            <v:imagedata r:id="rId27" o:title=""/>
+          <v:shape id="_x0000_i1031" type="#_x0000_t75" style="width:468pt;height:578.7pt" o:ole="">
+            <v:imagedata r:id="rId28" o:title=""/>
           </v:shape>
-          <o:OLEObject Type="Embed" ProgID="Visio.Drawing.15" ShapeID="_x0000_i1031" DrawAspect="Content" ObjectID="_1489788534" r:id="rId28"/>
+          <o:OLEObject Type="Embed" ProgID="Visio.Drawing.15" ShapeID="_x0000_i1031" DrawAspect="Content" ObjectID="_1489822466" r:id="rId29"/>
         </w:object>
       </w:r>
     </w:p>
-    <w:bookmarkEnd w:id="2"/>
     <w:p>
       <w:pPr>
         <w:spacing w:line="276" w:lineRule="auto"/>
@@ -7452,7 +7477,7 @@
                     </pic:cNvPicPr>
                   </pic:nvPicPr>
                   <pic:blipFill>
-                    <a:blip r:embed="rId29" cstate="print"/>
+                    <a:blip r:embed="rId30" cstate="print"/>
                     <a:srcRect/>
                     <a:stretch>
                       <a:fillRect/>
@@ -7552,7 +7577,7 @@
                     </pic:cNvPicPr>
                   </pic:nvPicPr>
                   <pic:blipFill>
-                    <a:blip r:embed="rId30" cstate="print"/>
+                    <a:blip r:embed="rId31" cstate="print"/>
                     <a:srcRect/>
                     <a:stretch>
                       <a:fillRect/>
@@ -7668,7 +7693,7 @@
                     </pic:cNvPicPr>
                   </pic:nvPicPr>
                   <pic:blipFill>
-                    <a:blip r:embed="rId31" cstate="print"/>
+                    <a:blip r:embed="rId32" cstate="print"/>
                     <a:srcRect/>
                     <a:stretch>
                       <a:fillRect/>
@@ -7776,7 +7801,7 @@
                     </pic:cNvPicPr>
                   </pic:nvPicPr>
                   <pic:blipFill>
-                    <a:blip r:embed="rId32" cstate="print"/>
+                    <a:blip r:embed="rId33" cstate="print"/>
                     <a:srcRect/>
                     <a:stretch>
                       <a:fillRect/>
@@ -7890,7 +7915,7 @@
                     </pic:cNvPicPr>
                   </pic:nvPicPr>
                   <pic:blipFill>
-                    <a:blip r:embed="rId33" cstate="print"/>
+                    <a:blip r:embed="rId34" cstate="print"/>
                     <a:srcRect/>
                     <a:stretch>
                       <a:fillRect/>
@@ -7992,7 +8017,7 @@
                     </pic:cNvPicPr>
                   </pic:nvPicPr>
                   <pic:blipFill>
-                    <a:blip r:embed="rId34" cstate="print"/>
+                    <a:blip r:embed="rId35" cstate="print"/>
                     <a:srcRect/>
                     <a:stretch>
                       <a:fillRect/>
@@ -8094,7 +8119,7 @@
                     </pic:cNvPicPr>
                   </pic:nvPicPr>
                   <pic:blipFill>
-                    <a:blip r:embed="rId35" cstate="print"/>
+                    <a:blip r:embed="rId36" cstate="print"/>
                     <a:srcRect/>
                     <a:stretch>
                       <a:fillRect/>
@@ -8187,7 +8212,7 @@
                     </pic:cNvPicPr>
                   </pic:nvPicPr>
                   <pic:blipFill>
-                    <a:blip r:embed="rId36" cstate="print"/>
+                    <a:blip r:embed="rId37" cstate="print"/>
                     <a:srcRect/>
                     <a:stretch>
                       <a:fillRect/>
@@ -8315,7 +8340,7 @@
                     </pic:cNvPicPr>
                   </pic:nvPicPr>
                   <pic:blipFill>
-                    <a:blip r:embed="rId37" cstate="print"/>
+                    <a:blip r:embed="rId38" cstate="print"/>
                     <a:srcRect/>
                     <a:stretch>
                       <a:fillRect/>
@@ -8407,7 +8432,7 @@
                     </pic:cNvPicPr>
                   </pic:nvPicPr>
                   <pic:blipFill>
-                    <a:blip r:embed="rId38" cstate="print"/>
+                    <a:blip r:embed="rId39" cstate="print"/>
                     <a:srcRect/>
                     <a:stretch>
                       <a:fillRect/>
@@ -8969,8 +8994,8 @@
       </w:pPr>
     </w:p>
     <w:sectPr>
-      <w:footerReference w:type="default" r:id="rId39"/>
-      <w:footerReference w:type="first" r:id="rId40"/>
+      <w:footerReference w:type="default" r:id="rId40"/>
+      <w:footerReference w:type="first" r:id="rId41"/>
       <w:pgSz w:w="12240" w:h="15840"/>
       <w:pgMar w:top="1440" w:right="1440" w:bottom="1440" w:left="1440" w:header="720" w:footer="720" w:gutter="0"/>
       <w:pgNumType w:start="1"/>
@@ -9097,7 +9122,7 @@
       <w:rPr>
         <w:noProof/>
       </w:rPr>
-      <w:t>14</w:t>
+      <w:t>15</w:t>
     </w:r>
     <w:r>
       <w:rPr>
@@ -11783,6 +11808,17 @@
       <w:lang w:eastAsia="hi-IN" w:bidi="hi-IN"/>
     </w:rPr>
   </w:style>
+  <w:style w:type="character" w:styleId="Hyperlink">
+    <w:name w:val="Hyperlink"/>
+    <w:basedOn w:val="DefaultParagraphFont"/>
+    <w:uiPriority w:val="99"/>
+    <w:unhideWhenUsed/>
+    <w:rsid w:val="001C249D"/>
+    <w:rPr>
+      <w:color w:val="0000FF" w:themeColor="hyperlink"/>
+      <w:u w:val="single"/>
+    </w:rPr>
+  </w:style>
 </w:styles>
 </file>
 
@@ -12074,7 +12110,7 @@
 </file>
 
 <file path=customXml/itemProps1.xml><?xml version="1.0" encoding="utf-8"?>
-<ds:datastoreItem xmlns:ds="http://schemas.openxmlformats.org/officeDocument/2006/customXml" ds:itemID="{60FF484C-66BF-4614-947F-EB74A382B544}">
+<ds:datastoreItem xmlns:ds="http://schemas.openxmlformats.org/officeDocument/2006/customXml" ds:itemID="{E75F8640-6227-4241-BBE2-0AA764F18FAD}">
   <ds:schemaRefs>
     <ds:schemaRef ds:uri="http://schemas.openxmlformats.org/officeDocument/2006/bibliography"/>
   </ds:schemaRefs>

</xml_diff>